<commit_message>
Refactor some grid's graphic stuff
</commit_message>
<xml_diff>
--- a/نیازمندی‌ها.docx
+++ b/نیازمندی‌ها.docx
@@ -11,7 +11,6 @@
         </w:numPr>
         <w:bidi/>
         <w:rPr>
-          <w:rFonts w:hint="cs"/>
           <w:lang w:bidi="fa-IR"/>
         </w:rPr>
       </w:pPr>
@@ -21,7 +20,15 @@
           <w:rtl/>
           <w:lang w:bidi="fa-IR"/>
         </w:rPr>
-        <w:t>زوم کردن خودکار ردیف شه</w:t>
+        <w:t xml:space="preserve">زوم کردن </w:t>
+      </w:r>
+      <w:r>
+        <w:rPr>
+          <w:rFonts w:hint="cs"/>
+          <w:rtl/>
+          <w:lang w:bidi="fa-IR"/>
+        </w:rPr>
+        <w:t>تار نشه</w:t>
       </w:r>
     </w:p>
     <w:p>
@@ -33,10 +40,38 @@
         </w:numPr>
         <w:bidi/>
         <w:rPr>
-          <w:rFonts w:hint="cs"/>
           <w:lang w:bidi="fa-IR"/>
         </w:rPr>
       </w:pPr>
+      <w:r>
+        <w:rPr>
+          <w:rFonts w:hint="cs"/>
+          <w:rtl/>
+          <w:lang w:bidi="fa-IR"/>
+        </w:rPr>
+        <w:t>بشه با کشیدن موس اینور اونورش کرد</w:t>
+      </w:r>
+    </w:p>
+    <w:p>
+      <w:pPr>
+        <w:pStyle w:val="ListParagraph"/>
+        <w:numPr>
+          <w:ilvl w:val="0"/>
+          <w:numId w:val="1"/>
+        </w:numPr>
+        <w:bidi/>
+        <w:rPr>
+          <w:lang w:bidi="fa-IR"/>
+        </w:rPr>
+      </w:pPr>
+      <w:r>
+        <w:rPr>
+          <w:rFonts w:hint="cs"/>
+          <w:rtl/>
+          <w:lang w:bidi="fa-IR"/>
+        </w:rPr>
+        <w:t>اندازه کانوس چیز خوبی بشه. درصد درستی از اندازه صفحه و اینا</w:t>
+      </w:r>
       <w:bookmarkStart w:id="0" w:name="_GoBack"/>
       <w:bookmarkEnd w:id="0"/>
     </w:p>

</xml_diff>

<commit_message>
Show a path returned from the cpp code
</commit_message>
<xml_diff>
--- a/نیازمندی‌ها.docx
+++ b/نیازمندی‌ها.docx
@@ -70,7 +70,56 @@
           <w:rtl/>
           <w:lang w:bidi="fa-IR"/>
         </w:rPr>
-        <w:t>اندازه کانوس چیز خوبی بشه. درصد درستی از اندازه صفحه و اینا</w:t>
+        <w:t>اندازه</w:t>
+      </w:r>
+      <w:r>
+        <w:rPr>
+          <w:lang w:bidi="fa-IR"/>
+        </w:rPr>
+        <w:t xml:space="preserve"> </w:t>
+      </w:r>
+      <w:r>
+        <w:rPr>
+          <w:rFonts w:hint="cs"/>
+          <w:rtl/>
+          <w:lang w:bidi="fa-IR"/>
+        </w:rPr>
+        <w:t xml:space="preserve"> </w:t>
+      </w:r>
+      <w:r>
+        <w:rPr>
+          <w:lang w:bidi="fa-IR"/>
+        </w:rPr>
+        <w:t>canvas</w:t>
+      </w:r>
+      <w:r>
+        <w:rPr>
+          <w:rFonts w:hint="cs"/>
+          <w:rtl/>
+          <w:lang w:bidi="fa-IR"/>
+        </w:rPr>
+        <w:t xml:space="preserve"> چیز خوبی بشه. درصد درستی از اندازه صفحه و اینا</w:t>
+      </w:r>
+    </w:p>
+    <w:p>
+      <w:pPr>
+        <w:pStyle w:val="ListParagraph"/>
+        <w:numPr>
+          <w:ilvl w:val="0"/>
+          <w:numId w:val="1"/>
+        </w:numPr>
+        <w:bidi/>
+        <w:rPr>
+          <w:lang w:bidi="fa-IR"/>
+        </w:rPr>
+      </w:pPr>
+      <w:r>
+        <w:rPr>
+          <w:rFonts w:hint="cs"/>
+          <w:rtl/>
+          <w:lang w:bidi="fa-IR"/>
+        </w:rPr>
+        <w:t>یه حداکثری صبر کنه و تایم لیمیت بشه الگوریتم</w:t>
       </w:r>
       <w:bookmarkStart w:id="0" w:name="_GoBack"/>
       <w:bookmarkEnd w:id="0"/>

</xml_diff>